<commit_message>
IASV update SPRINT 5 start
</commit_message>
<xml_diff>
--- a/Document/district var/Dossier de Présentation - IA SPORT VISION.docx
+++ b/Document/district var/Dossier de Présentation - IA SPORT VISION.docx
@@ -773,15 +773,7 @@
         <w:t>Nom :</w:t>
       </w:r>
       <w:r>
-        <w:t xml:space="preserve"> </w:t>
-      </w:r>
-      <w:proofErr w:type="spellStart"/>
-      <w:r>
-        <w:t>Margoum</w:t>
-      </w:r>
-      <w:proofErr w:type="spellEnd"/>
-      <w:r>
-        <w:t xml:space="preserve"> Sofian</w:t>
+        <w:t xml:space="preserve"> Margoum Sofian</w:t>
       </w:r>
       <w:r>
         <w:t xml:space="preserve"> </w:t>
@@ -808,21 +800,12 @@
         <w:ind w:left="360"/>
         <w:jc w:val="right"/>
       </w:pPr>
-      <w:proofErr w:type="gramStart"/>
-      <w:r>
-        <w:rPr>
-          <w:b/>
-          <w:bCs/>
-        </w:rPr>
-        <w:t>Email</w:t>
-      </w:r>
-      <w:proofErr w:type="gramEnd"/>
-      <w:r>
-        <w:rPr>
-          <w:b/>
-          <w:bCs/>
-        </w:rPr>
-        <w:t xml:space="preserve"> :</w:t>
+      <w:r>
+        <w:rPr>
+          <w:b/>
+          <w:bCs/>
+        </w:rPr>
+        <w:t>Email :</w:t>
       </w:r>
       <w:r>
         <w:t xml:space="preserve"> </w:t>
@@ -1389,14 +1372,14 @@
           <w:sz w:val="24"/>
           <w:szCs w:val="24"/>
         </w:rPr>
-        <w:t>LIGUE MEDITERRANEE DE FOOTBALL</w:t>
-      </w:r>
-      <w:r>
-        <w:rPr>
-          <w:sz w:val="24"/>
-          <w:szCs w:val="24"/>
-        </w:rPr>
-        <w:t xml:space="preserve"> pour déployer cette solution et offrir aux clubs locaux un service accessible, performant et bénéfique pour la promotion du football amateur.</w:t>
+        <w:t xml:space="preserve">FAFA </w:t>
+      </w:r>
+      <w:r>
+        <w:rPr>
+          <w:sz w:val="24"/>
+          <w:szCs w:val="24"/>
+        </w:rPr>
+        <w:t>pour déployer cette solution et offrir aux clubs locaux un service accessible, performant et bénéfique pour la promotion du football amateur.</w:t>
       </w:r>
     </w:p>
     <w:p>
@@ -1486,7 +1469,7 @@
           <w:sz w:val="24"/>
           <w:szCs w:val="24"/>
         </w:rPr>
-        <w:t>LIGUE MEDITERRANEE DE FOOTBALL</w:t>
+        <w:t>FAFA</w:t>
       </w:r>
       <w:r>
         <w:rPr>
@@ -1500,7 +1483,21 @@
           <w:sz w:val="24"/>
           <w:szCs w:val="24"/>
         </w:rPr>
-        <w:t>en tant qu’acteur central du développement du football dans la région, pourrait bénéficier de cette technologie pour améliorer la gestion et la valorisation de ses compétitions.</w:t>
+        <w:t>en tant qu’acteur central du développement du footbal</w:t>
+      </w:r>
+      <w:r>
+        <w:rPr>
+          <w:sz w:val="24"/>
+          <w:szCs w:val="24"/>
+        </w:rPr>
+        <w:t>l amateur</w:t>
+      </w:r>
+      <w:r>
+        <w:rPr>
+          <w:sz w:val="24"/>
+          <w:szCs w:val="24"/>
+        </w:rPr>
+        <w:t>, pourrait bénéficier de cette technologie pour améliorer la gestion et la valorisation de ses compétitions.</w:t>
       </w:r>
     </w:p>
     <w:p>
@@ -1684,19 +1681,8 @@
           <w:sz w:val="24"/>
           <w:szCs w:val="24"/>
         </w:rPr>
-        <w:t xml:space="preserve">Caméras </w:t>
-      </w:r>
-      <w:proofErr w:type="spellStart"/>
-      <w:r>
-        <w:rPr>
-          <w:b/>
-          <w:bCs/>
-          <w:sz w:val="24"/>
-          <w:szCs w:val="24"/>
-        </w:rPr>
-        <w:t>Hikvision</w:t>
-      </w:r>
-      <w:proofErr w:type="spellEnd"/>
+        <w:t>Caméras Hikvision</w:t>
+      </w:r>
       <w:r>
         <w:rPr>
           <w:sz w:val="24"/>
@@ -1807,39 +1793,7 @@
           <w:sz w:val="24"/>
           <w:szCs w:val="24"/>
         </w:rPr>
-        <w:t xml:space="preserve"> : Google Cloud Platform, Vertex AI, App Engine, Node.js (backend), </w:t>
-      </w:r>
-      <w:proofErr w:type="spellStart"/>
-      <w:r>
-        <w:rPr>
-          <w:sz w:val="24"/>
-          <w:szCs w:val="24"/>
-        </w:rPr>
-        <w:t>React</w:t>
-      </w:r>
-      <w:proofErr w:type="spellEnd"/>
-      <w:r>
-        <w:rPr>
-          <w:sz w:val="24"/>
-          <w:szCs w:val="24"/>
-        </w:rPr>
-        <w:t xml:space="preserve"> &amp; </w:t>
-      </w:r>
-      <w:proofErr w:type="spellStart"/>
-      <w:r>
-        <w:rPr>
-          <w:sz w:val="24"/>
-          <w:szCs w:val="24"/>
-        </w:rPr>
-        <w:t>React</w:t>
-      </w:r>
-      <w:proofErr w:type="spellEnd"/>
-      <w:r>
-        <w:rPr>
-          <w:sz w:val="24"/>
-          <w:szCs w:val="24"/>
-        </w:rPr>
-        <w:t xml:space="preserve"> Native (frontend).</w:t>
+        <w:t xml:space="preserve"> : Google Cloud Platform, Vertex AI, App Engine, Node.js (backend), React &amp; React Native (frontend).</w:t>
       </w:r>
     </w:p>
     <w:p>
@@ -1922,7 +1876,7 @@
           <w:sz w:val="24"/>
           <w:szCs w:val="24"/>
         </w:rPr>
-        <w:t>LIGUE MEDITERRANEE DE FOOTBALL</w:t>
+        <w:t xml:space="preserve">FAFA </w:t>
       </w:r>
       <w:r>
         <w:rPr>
@@ -2547,7 +2501,7 @@
           <w:sz w:val="24"/>
           <w:szCs w:val="24"/>
         </w:rPr>
-        <w:t>Match résumé</w:t>
+        <w:t>Composition Initial et les changements</w:t>
       </w:r>
     </w:p>
     <w:p>
@@ -2567,7 +2521,7 @@
           <w:sz w:val="24"/>
           <w:szCs w:val="24"/>
         </w:rPr>
-        <w:t>Composition Initial et les changements</w:t>
+        <w:t>Statistique de l’équipe</w:t>
       </w:r>
     </w:p>
     <w:p>
@@ -2587,26 +2541,6 @@
           <w:sz w:val="24"/>
           <w:szCs w:val="24"/>
         </w:rPr>
-        <w:t>Statistique de l’équipe</w:t>
-      </w:r>
-    </w:p>
-    <w:p>
-      <w:pPr>
-        <w:pStyle w:val="Paragraphedeliste"/>
-        <w:numPr>
-          <w:ilvl w:val="1"/>
-          <w:numId w:val="20"/>
-        </w:numPr>
-        <w:rPr>
-          <w:sz w:val="24"/>
-          <w:szCs w:val="24"/>
-        </w:rPr>
-      </w:pPr>
-      <w:r>
-        <w:rPr>
-          <w:sz w:val="24"/>
-          <w:szCs w:val="24"/>
-        </w:rPr>
         <w:t>Statistique des joueurs</w:t>
       </w:r>
     </w:p>
@@ -3095,7 +3029,7 @@
           <w:sz w:val="24"/>
           <w:szCs w:val="24"/>
         </w:rPr>
-        <w:t>LIGUE MEDITERRANEE DE FOOTBALL</w:t>
+        <w:t>FAFA</w:t>
       </w:r>
     </w:p>
     <w:p>
@@ -3128,16 +3062,16 @@
           <w:sz w:val="24"/>
           <w:szCs w:val="24"/>
         </w:rPr>
-        <w:t>la Ligue Méditerranée de Football</w:t>
-      </w:r>
-      <w:r>
-        <w:rPr>
-          <w:b/>
-          <w:bCs/>
-          <w:sz w:val="24"/>
-          <w:szCs w:val="24"/>
-        </w:rPr>
-        <w:t xml:space="preserve"> </w:t>
+        <w:t>la </w:t>
+      </w:r>
+      <w:r>
+        <w:rPr>
+          <w:b/>
+          <w:bCs/>
+          <w:sz w:val="24"/>
+          <w:szCs w:val="24"/>
+        </w:rPr>
+        <w:t xml:space="preserve">FAFA </w:t>
       </w:r>
       <w:r>
         <w:rPr>
@@ -3237,7 +3171,14 @@
           <w:sz w:val="24"/>
           <w:szCs w:val="24"/>
         </w:rPr>
-        <w:t>Ligue Méditerranée de Football.</w:t>
+        <w:t>FAFA</w:t>
+      </w:r>
+      <w:r>
+        <w:rPr>
+          <w:sz w:val="24"/>
+          <w:szCs w:val="24"/>
+        </w:rPr>
+        <w:t>.</w:t>
       </w:r>
     </w:p>
     <w:p>
@@ -3406,28 +3347,21 @@
           <w:sz w:val="24"/>
           <w:szCs w:val="24"/>
         </w:rPr>
-        <w:t>Notre projet ambitionne de moderniser et dynamiser le football amateur dans l</w:t>
-      </w:r>
-      <w:r>
-        <w:rPr>
-          <w:sz w:val="24"/>
-          <w:szCs w:val="24"/>
-        </w:rPr>
-        <w:t xml:space="preserve">a région </w:t>
-      </w:r>
-      <w:r>
-        <w:rPr>
-          <w:sz w:val="24"/>
-          <w:szCs w:val="24"/>
-        </w:rPr>
-        <w:t xml:space="preserve">en offrant une solution complète de captation et d’analyse vidéo. Nous sommes convaincus que ce partenariat avec </w:t>
-      </w:r>
-      <w:r>
-        <w:rPr>
-          <w:sz w:val="24"/>
-          <w:szCs w:val="24"/>
-        </w:rPr>
-        <w:t>la Ligue Méditerranée de Football</w:t>
+        <w:t xml:space="preserve">Notre projet ambitionne de moderniser et dynamiser le football amateur en offrant une solution complète de captation et d’analyse vidéo. Nous sommes convaincus que ce partenariat avec </w:t>
+      </w:r>
+      <w:r>
+        <w:rPr>
+          <w:sz w:val="24"/>
+          <w:szCs w:val="24"/>
+        </w:rPr>
+        <w:t>la </w:t>
+      </w:r>
+      <w:r>
+        <w:rPr>
+          <w:sz w:val="24"/>
+          <w:szCs w:val="24"/>
+        </w:rPr>
+        <w:t>FAFA</w:t>
       </w:r>
       <w:r>
         <w:rPr>
@@ -3507,7 +3441,14 @@
           <w:sz w:val="24"/>
           <w:szCs w:val="24"/>
         </w:rPr>
-        <w:t xml:space="preserve">LIGUE MEDITERRANEE DE FOOTBALL </w:t>
+        <w:t>FAFA</w:t>
+      </w:r>
+      <w:r>
+        <w:rPr>
+          <w:sz w:val="24"/>
+          <w:szCs w:val="24"/>
+        </w:rPr>
+        <w:t xml:space="preserve"> </w:t>
       </w:r>
       <w:r>
         <w:rPr>
@@ -9098,6 +9039,7 @@
   <w:style w:type="character" w:default="1" w:styleId="Policepardfaut">
     <w:name w:val="Default Paragraph Font"/>
     <w:uiPriority w:val="1"/>
+    <w:semiHidden/>
     <w:unhideWhenUsed/>
   </w:style>
   <w:style w:type="table" w:default="1" w:styleId="TableauNormal">

</xml_diff>

<commit_message>
IASV update SPRINT 6 start
</commit_message>
<xml_diff>
--- a/Document/district var/Dossier de Présentation - IA SPORT VISION.docx
+++ b/Document/district var/Dossier de Présentation - IA SPORT VISION.docx
@@ -837,6 +837,29 @@
     </w:p>
     <w:p>
       <w:pPr>
+        <w:rPr>
+          <w:b/>
+          <w:bCs/>
+          <w:sz w:val="28"/>
+          <w:szCs w:val="28"/>
+        </w:rPr>
+      </w:pPr>
+      <w:r>
+        <w:br w:type="page"/>
+      </w:r>
+      <w:r>
+        <w:rPr>
+          <w:b/>
+          <w:bCs/>
+          <w:sz w:val="28"/>
+          <w:szCs w:val="28"/>
+        </w:rPr>
+        <w:lastRenderedPageBreak/>
+        <w:t>Résumé Exécutif</w:t>
+      </w:r>
+    </w:p>
+    <w:p>
+      <w:pPr>
         <w:numPr>
           <w:ilvl w:val="0"/>
           <w:numId w:val="14"/>
@@ -855,8 +878,45 @@
           <w:sz w:val="28"/>
           <w:szCs w:val="28"/>
         </w:rPr>
-        <w:lastRenderedPageBreak/>
-        <w:t>Résumé Exécutif</w:t>
+        <w:t>Contexte &amp; Objectifs</w:t>
+      </w:r>
+    </w:p>
+    <w:p>
+      <w:pPr>
+        <w:numPr>
+          <w:ilvl w:val="1"/>
+          <w:numId w:val="14"/>
+        </w:numPr>
+        <w:rPr>
+          <w:sz w:val="28"/>
+          <w:szCs w:val="28"/>
+        </w:rPr>
+      </w:pPr>
+      <w:r>
+        <w:rPr>
+          <w:sz w:val="28"/>
+          <w:szCs w:val="28"/>
+        </w:rPr>
+        <w:t>Contexte</w:t>
+      </w:r>
+    </w:p>
+    <w:p>
+      <w:pPr>
+        <w:numPr>
+          <w:ilvl w:val="1"/>
+          <w:numId w:val="14"/>
+        </w:numPr>
+        <w:rPr>
+          <w:sz w:val="28"/>
+          <w:szCs w:val="28"/>
+        </w:rPr>
+      </w:pPr>
+      <w:r>
+        <w:rPr>
+          <w:sz w:val="28"/>
+          <w:szCs w:val="28"/>
+        </w:rPr>
+        <w:t>Objectifs</w:t>
       </w:r>
     </w:p>
     <w:p>
@@ -879,7 +939,7 @@
           <w:sz w:val="28"/>
           <w:szCs w:val="28"/>
         </w:rPr>
-        <w:t>Contexte &amp; Objectifs</w:t>
+        <w:t>Description du Projet</w:t>
       </w:r>
     </w:p>
     <w:p>
@@ -898,7 +958,7 @@
           <w:sz w:val="28"/>
           <w:szCs w:val="28"/>
         </w:rPr>
-        <w:t>Contexte</w:t>
+        <w:t>Produits</w:t>
       </w:r>
     </w:p>
     <w:p>
@@ -917,7 +977,7 @@
           <w:sz w:val="28"/>
           <w:szCs w:val="28"/>
         </w:rPr>
-        <w:t>Objectifs</w:t>
+        <w:t>Bénéfices Attendus</w:t>
       </w:r>
     </w:p>
     <w:p>
@@ -940,7 +1000,7 @@
           <w:sz w:val="28"/>
           <w:szCs w:val="28"/>
         </w:rPr>
-        <w:t>Description du Projet</w:t>
+        <w:t>Plan de Mise en Œuvre</w:t>
       </w:r>
     </w:p>
     <w:p>
@@ -959,7 +1019,7 @@
           <w:sz w:val="28"/>
           <w:szCs w:val="28"/>
         </w:rPr>
-        <w:t>Produits</w:t>
+        <w:t>Phases du Projet</w:t>
       </w:r>
     </w:p>
     <w:p>
@@ -978,7 +1038,7 @@
           <w:sz w:val="28"/>
           <w:szCs w:val="28"/>
         </w:rPr>
-        <w:t>Bénéfices Attendus</w:t>
+        <w:t>Ressources Nécessaires</w:t>
       </w:r>
     </w:p>
     <w:p>
@@ -1001,7 +1061,30 @@
           <w:sz w:val="28"/>
           <w:szCs w:val="28"/>
         </w:rPr>
-        <w:t>Plan de Mise en Œuvre</w:t>
+        <w:t>Technologies Utilisées</w:t>
+      </w:r>
+    </w:p>
+    <w:p>
+      <w:pPr>
+        <w:numPr>
+          <w:ilvl w:val="0"/>
+          <w:numId w:val="14"/>
+        </w:numPr>
+        <w:rPr>
+          <w:b/>
+          <w:bCs/>
+          <w:sz w:val="28"/>
+          <w:szCs w:val="28"/>
+        </w:rPr>
+      </w:pPr>
+      <w:r>
+        <w:rPr>
+          <w:b/>
+          <w:bCs/>
+          <w:sz w:val="28"/>
+          <w:szCs w:val="28"/>
+        </w:rPr>
+        <w:t>Fonctionnalités de l'Application</w:t>
       </w:r>
     </w:p>
     <w:p>
@@ -1020,7 +1103,7 @@
           <w:sz w:val="28"/>
           <w:szCs w:val="28"/>
         </w:rPr>
-        <w:t>Phases du Projet</w:t>
+        <w:t>Utilisateurs Administrateurs (Clubs)</w:t>
       </w:r>
     </w:p>
     <w:p>
@@ -1039,7 +1122,7 @@
           <w:sz w:val="28"/>
           <w:szCs w:val="28"/>
         </w:rPr>
-        <w:t>Ressources Nécessaires</w:t>
+        <w:t>Utilisateurs Lambda (Supporters, Joueurs, Public)</w:t>
       </w:r>
     </w:p>
     <w:p>
@@ -1062,7 +1145,7 @@
           <w:sz w:val="28"/>
           <w:szCs w:val="28"/>
         </w:rPr>
-        <w:t>Technologies Utilisées</w:t>
+        <w:t>Conclusion</w:t>
       </w:r>
     </w:p>
     <w:p>
@@ -1085,190 +1168,33 @@
           <w:sz w:val="28"/>
           <w:szCs w:val="28"/>
         </w:rPr>
-        <w:t>Fonctionnalités de l'Application</w:t>
-      </w:r>
-    </w:p>
-    <w:p>
-      <w:pPr>
-        <w:numPr>
-          <w:ilvl w:val="1"/>
-          <w:numId w:val="14"/>
-        </w:numPr>
-        <w:rPr>
+        <w:t>Annexe 1 : Visuels du Projet</w:t>
+      </w:r>
+    </w:p>
+    <w:p>
+      <w:pPr>
+        <w:rPr>
+          <w:b/>
+          <w:bCs/>
           <w:sz w:val="28"/>
           <w:szCs w:val="28"/>
         </w:rPr>
       </w:pPr>
-      <w:r>
-        <w:rPr>
-          <w:sz w:val="28"/>
-          <w:szCs w:val="28"/>
-        </w:rPr>
-        <w:t>Utilisateurs Administrateurs (Clubs)</w:t>
-      </w:r>
-    </w:p>
-    <w:p>
-      <w:pPr>
-        <w:numPr>
-          <w:ilvl w:val="1"/>
-          <w:numId w:val="14"/>
-        </w:numPr>
-        <w:rPr>
-          <w:sz w:val="28"/>
-          <w:szCs w:val="28"/>
-        </w:rPr>
-      </w:pPr>
-      <w:r>
-        <w:rPr>
-          <w:sz w:val="28"/>
-          <w:szCs w:val="28"/>
-        </w:rPr>
-        <w:t>Utilisateurs Lambda (Supporters, Joueurs, Public)</w:t>
-      </w:r>
-    </w:p>
-    <w:p>
-      <w:pPr>
-        <w:numPr>
-          <w:ilvl w:val="0"/>
-          <w:numId w:val="14"/>
-        </w:numPr>
-        <w:rPr>
-          <w:b/>
-          <w:bCs/>
-          <w:sz w:val="28"/>
-          <w:szCs w:val="28"/>
-        </w:rPr>
-      </w:pPr>
-      <w:r>
-        <w:rPr>
-          <w:b/>
-          <w:bCs/>
-          <w:sz w:val="28"/>
-          <w:szCs w:val="28"/>
-        </w:rPr>
-        <w:t>Conclusion &amp; Prochaines Étapes</w:t>
-      </w:r>
-    </w:p>
-    <w:p>
-      <w:pPr>
-        <w:numPr>
-          <w:ilvl w:val="0"/>
-          <w:numId w:val="14"/>
-        </w:numPr>
-        <w:rPr>
-          <w:b/>
-          <w:bCs/>
-          <w:sz w:val="28"/>
-          <w:szCs w:val="28"/>
-        </w:rPr>
-      </w:pPr>
-      <w:r>
-        <w:rPr>
-          <w:b/>
-          <w:bCs/>
-          <w:sz w:val="28"/>
-          <w:szCs w:val="28"/>
-        </w:rPr>
-        <w:t>Annexe 1 : Visuels du Projet</w:t>
-      </w:r>
-    </w:p>
-    <w:p>
-      <w:pPr>
-        <w:rPr>
-          <w:b/>
-          <w:bCs/>
-          <w:sz w:val="28"/>
-          <w:szCs w:val="28"/>
-        </w:rPr>
-      </w:pPr>
-    </w:p>
-    <w:p>
-      <w:pPr>
-        <w:rPr>
-          <w:b/>
-          <w:bCs/>
-        </w:rPr>
-      </w:pPr>
-    </w:p>
-    <w:p>
-      <w:pPr>
-        <w:rPr>
-          <w:b/>
-          <w:bCs/>
-        </w:rPr>
-      </w:pPr>
-    </w:p>
-    <w:p>
-      <w:pPr>
-        <w:rPr>
-          <w:b/>
-          <w:bCs/>
-        </w:rPr>
-      </w:pPr>
-    </w:p>
-    <w:p>
-      <w:pPr>
-        <w:rPr>
-          <w:b/>
-          <w:bCs/>
-        </w:rPr>
-      </w:pPr>
-    </w:p>
-    <w:p>
-      <w:pPr>
-        <w:rPr>
-          <w:b/>
-          <w:bCs/>
-        </w:rPr>
-      </w:pPr>
-    </w:p>
-    <w:p>
-      <w:pPr>
-        <w:rPr>
-          <w:b/>
-          <w:bCs/>
-        </w:rPr>
-      </w:pPr>
-    </w:p>
-    <w:p>
-      <w:pPr>
-        <w:rPr>
-          <w:b/>
-          <w:bCs/>
-        </w:rPr>
-      </w:pPr>
-    </w:p>
-    <w:p>
-      <w:pPr>
-        <w:rPr>
-          <w:b/>
-          <w:bCs/>
-        </w:rPr>
-      </w:pPr>
-    </w:p>
-    <w:p>
-      <w:pPr>
-        <w:rPr>
-          <w:b/>
-          <w:bCs/>
-        </w:rPr>
-      </w:pPr>
-    </w:p>
-    <w:p>
-      <w:pPr>
-        <w:rPr>
-          <w:b/>
-          <w:bCs/>
-        </w:rPr>
-      </w:pPr>
-    </w:p>
-    <w:p>
-      <w:pPr>
-        <w:rPr>
-          <w:b/>
-          <w:bCs/>
-        </w:rPr>
-      </w:pPr>
+    </w:p>
+    <w:p>
+      <w:pPr>
+        <w:rPr>
+          <w:b/>
+          <w:bCs/>
+        </w:rPr>
+      </w:pPr>
+      <w:r>
+        <w:rPr>
+          <w:b/>
+          <w:bCs/>
+        </w:rPr>
+        <w:br w:type="page"/>
+      </w:r>
     </w:p>
     <w:p>
       <w:pPr>
@@ -1344,51 +1270,6 @@
           <w:szCs w:val="24"/>
         </w:rPr>
       </w:pPr>
-      <w:r>
-        <w:rPr>
-          <w:sz w:val="24"/>
-          <w:szCs w:val="24"/>
-        </w:rPr>
-        <w:t>Notre ambition est de collaborer avec l</w:t>
-      </w:r>
-      <w:r>
-        <w:rPr>
-          <w:sz w:val="24"/>
-          <w:szCs w:val="24"/>
-        </w:rPr>
-        <w:t>a</w:t>
-      </w:r>
-      <w:r>
-        <w:rPr>
-          <w:sz w:val="24"/>
-          <w:szCs w:val="24"/>
-        </w:rPr>
-        <w:t xml:space="preserve"> </w:t>
-      </w:r>
-      <w:r>
-        <w:rPr>
-          <w:b/>
-          <w:bCs/>
-          <w:sz w:val="24"/>
-          <w:szCs w:val="24"/>
-        </w:rPr>
-        <w:t xml:space="preserve">FAFA </w:t>
-      </w:r>
-      <w:r>
-        <w:rPr>
-          <w:sz w:val="24"/>
-          <w:szCs w:val="24"/>
-        </w:rPr>
-        <w:t>pour déployer cette solution et offrir aux clubs locaux un service accessible, performant et bénéfique pour la promotion du football amateur.</w:t>
-      </w:r>
-    </w:p>
-    <w:p>
-      <w:pPr>
-        <w:rPr>
-          <w:sz w:val="24"/>
-          <w:szCs w:val="24"/>
-        </w:rPr>
-      </w:pPr>
     </w:p>
     <w:p>
       <w:pPr>
@@ -1441,63 +1322,6 @@
           <w:szCs w:val="24"/>
         </w:rPr>
         <w:t>Dans le football amateur, les clubs disposent rarement d’outils performants pour analyser leurs matchs et suivre les performances des joueurs. L'absence de captation vidéo limite également la visibilité des compétitions locales et des talents émergents.</w:t>
-      </w:r>
-    </w:p>
-    <w:p>
-      <w:pPr>
-        <w:rPr>
-          <w:sz w:val="24"/>
-          <w:szCs w:val="24"/>
-        </w:rPr>
-      </w:pPr>
-      <w:r>
-        <w:rPr>
-          <w:sz w:val="24"/>
-          <w:szCs w:val="24"/>
-        </w:rPr>
-        <w:t>L</w:t>
-      </w:r>
-      <w:r>
-        <w:rPr>
-          <w:sz w:val="24"/>
-          <w:szCs w:val="24"/>
-        </w:rPr>
-        <w:t xml:space="preserve">a </w:t>
-      </w:r>
-      <w:r>
-        <w:rPr>
-          <w:sz w:val="24"/>
-          <w:szCs w:val="24"/>
-        </w:rPr>
-        <w:t>FAFA</w:t>
-      </w:r>
-      <w:r>
-        <w:rPr>
-          <w:sz w:val="24"/>
-          <w:szCs w:val="24"/>
-        </w:rPr>
-        <w:t xml:space="preserve"> </w:t>
-      </w:r>
-      <w:r>
-        <w:rPr>
-          <w:sz w:val="24"/>
-          <w:szCs w:val="24"/>
-        </w:rPr>
-        <w:t>en tant qu’acteur central du développement du footbal</w:t>
-      </w:r>
-      <w:r>
-        <w:rPr>
-          <w:sz w:val="24"/>
-          <w:szCs w:val="24"/>
-        </w:rPr>
-        <w:t>l amateur</w:t>
-      </w:r>
-      <w:r>
-        <w:rPr>
-          <w:sz w:val="24"/>
-          <w:szCs w:val="24"/>
-        </w:rPr>
-        <w:t>, pourrait bénéficier de cette technologie pour améliorer la gestion et la valorisation de ses compétitions.</w:t>
       </w:r>
     </w:p>
     <w:p>
@@ -1688,7 +1512,7 @@
           <w:sz w:val="24"/>
           <w:szCs w:val="24"/>
         </w:rPr>
-        <w:t xml:space="preserve"> (DS-2CD2T47G2P-LSU/SL 4MP, DS-2CD2T87G2P-LSU/SL 8MP)</w:t>
+        <w:t xml:space="preserve"> (DS-2CD2T87G2P-LSU/SL 8MP)</w:t>
       </w:r>
     </w:p>
     <w:p>
@@ -1799,6 +1623,37 @@
     <w:p>
       <w:pPr>
         <w:rPr>
+          <w:sz w:val="24"/>
+          <w:szCs w:val="24"/>
+        </w:rPr>
+      </w:pPr>
+      <w:r>
+        <w:rPr>
+          <w:sz w:val="24"/>
+          <w:szCs w:val="24"/>
+        </w:rPr>
+        <w:br w:type="page"/>
+      </w:r>
+    </w:p>
+    <w:p>
+      <w:pPr>
+        <w:rPr>
+          <w:sz w:val="24"/>
+          <w:szCs w:val="24"/>
+        </w:rPr>
+      </w:pPr>
+      <w:r>
+        <w:rPr>
+          <w:b/>
+          <w:bCs/>
+          <w:sz w:val="24"/>
+          <w:szCs w:val="24"/>
+        </w:rPr>
+        <w:lastRenderedPageBreak/>
+        <w:t>3.2 Bénéfices Attendus</w:t>
+      </w:r>
+      <w:r>
+        <w:rPr>
           <w:rFonts w:ascii="Times New Roman" w:eastAsia="Times New Roman" w:hAnsi="Times New Roman" w:cs="Times New Roman"/>
           <w:b/>
           <w:bCs/>
@@ -1808,172 +1663,7 @@
           <w:szCs w:val="24"/>
           <w:lang w:eastAsia="fr-FR"/>
         </w:rPr>
-      </w:pPr>
-      <w:r>
-        <w:rPr>
-          <w:b/>
-          <w:bCs/>
-          <w:sz w:val="24"/>
-          <w:szCs w:val="24"/>
-        </w:rPr>
-        <w:lastRenderedPageBreak/>
-        <w:t>3.2 Bénéfices Attendus</w:t>
-      </w:r>
-      <w:r>
-        <w:rPr>
-          <w:rFonts w:ascii="Times New Roman" w:eastAsia="Times New Roman" w:hAnsi="Times New Roman" w:cs="Times New Roman"/>
-          <w:b/>
-          <w:bCs/>
-          <w:i/>
-          <w:iCs/>
-          <w:sz w:val="24"/>
-          <w:szCs w:val="24"/>
-          <w:lang w:eastAsia="fr-FR"/>
-        </w:rPr>
         <w:t xml:space="preserve"> </w:t>
-      </w:r>
-    </w:p>
-    <w:p>
-      <w:pPr>
-        <w:rPr>
-          <w:b/>
-          <w:bCs/>
-          <w:sz w:val="24"/>
-          <w:szCs w:val="24"/>
-        </w:rPr>
-      </w:pPr>
-      <w:r>
-        <w:rPr>
-          <w:b/>
-          <w:bCs/>
-          <w:sz w:val="24"/>
-          <w:szCs w:val="24"/>
-        </w:rPr>
-        <w:t>Pour l</w:t>
-      </w:r>
-      <w:r>
-        <w:rPr>
-          <w:b/>
-          <w:bCs/>
-          <w:sz w:val="24"/>
-          <w:szCs w:val="24"/>
-        </w:rPr>
-        <w:t>a</w:t>
-      </w:r>
-      <w:r>
-        <w:rPr>
-          <w:b/>
-          <w:bCs/>
-          <w:sz w:val="24"/>
-          <w:szCs w:val="24"/>
-        </w:rPr>
-        <w:t xml:space="preserve"> </w:t>
-      </w:r>
-      <w:r>
-        <w:rPr>
-          <w:b/>
-          <w:bCs/>
-          <w:sz w:val="24"/>
-          <w:szCs w:val="24"/>
-        </w:rPr>
-        <w:t xml:space="preserve">FAFA </w:t>
-      </w:r>
-      <w:r>
-        <w:rPr>
-          <w:sz w:val="24"/>
-          <w:szCs w:val="24"/>
-        </w:rPr>
-        <w:t xml:space="preserve"> </w:t>
-      </w:r>
-      <w:r>
-        <w:rPr>
-          <w:b/>
-          <w:bCs/>
-          <w:sz w:val="24"/>
-          <w:szCs w:val="24"/>
-        </w:rPr>
-        <w:t>:</w:t>
-      </w:r>
-    </w:p>
-    <w:p>
-      <w:pPr>
-        <w:numPr>
-          <w:ilvl w:val="0"/>
-          <w:numId w:val="16"/>
-        </w:numPr>
-        <w:rPr>
-          <w:sz w:val="24"/>
-          <w:szCs w:val="24"/>
-        </w:rPr>
-      </w:pPr>
-      <w:r>
-        <w:rPr>
-          <w:rFonts w:ascii="Segoe UI Emoji" w:hAnsi="Segoe UI Emoji" w:cs="Segoe UI Emoji"/>
-          <w:sz w:val="24"/>
-          <w:szCs w:val="24"/>
-        </w:rPr>
-        <w:t>📈</w:t>
-      </w:r>
-      <w:r>
-        <w:rPr>
-          <w:sz w:val="24"/>
-          <w:szCs w:val="24"/>
-        </w:rPr>
-        <w:t xml:space="preserve"> Amélioration du suivi des compétitions : Accès à des vidéos et statistiques précises.</w:t>
-      </w:r>
-    </w:p>
-    <w:p>
-      <w:pPr>
-        <w:numPr>
-          <w:ilvl w:val="0"/>
-          <w:numId w:val="16"/>
-        </w:numPr>
-        <w:rPr>
-          <w:sz w:val="24"/>
-          <w:szCs w:val="24"/>
-        </w:rPr>
-      </w:pPr>
-      <w:r>
-        <w:rPr>
-          <w:rFonts w:ascii="Segoe UI Emoji" w:hAnsi="Segoe UI Emoji" w:cs="Segoe UI Emoji"/>
-          <w:sz w:val="24"/>
-          <w:szCs w:val="24"/>
-        </w:rPr>
-        <w:t>🎥</w:t>
-      </w:r>
-      <w:r>
-        <w:rPr>
-          <w:sz w:val="24"/>
-          <w:szCs w:val="24"/>
-        </w:rPr>
-        <w:t xml:space="preserve"> Promotion du football amateur : Meilleure visibilité des matchs et des talents locaux.</w:t>
-      </w:r>
-    </w:p>
-    <w:p>
-      <w:pPr>
-        <w:numPr>
-          <w:ilvl w:val="0"/>
-          <w:numId w:val="16"/>
-        </w:numPr>
-        <w:rPr>
-          <w:sz w:val="24"/>
-          <w:szCs w:val="24"/>
-        </w:rPr>
-      </w:pPr>
-      <w:r>
-        <w:rPr>
-          <w:rFonts w:ascii="Segoe UI Emoji" w:hAnsi="Segoe UI Emoji" w:cs="Segoe UI Emoji"/>
-          <w:sz w:val="24"/>
-          <w:szCs w:val="24"/>
-        </w:rPr>
-        <w:t>📊</w:t>
-      </w:r>
-      <w:r>
-        <w:rPr>
-          <w:sz w:val="24"/>
-          <w:szCs w:val="24"/>
-        </w:rPr>
-        <w:t xml:space="preserve"> Valorisation des données sportives : Meilleur suivi de la progression des équipes.</w:t>
       </w:r>
     </w:p>
     <w:p>
@@ -2309,26 +1999,21 @@
     <w:p>
       <w:pPr>
         <w:rPr>
-          <w:sz w:val="24"/>
-          <w:szCs w:val="24"/>
-        </w:rPr>
-      </w:pPr>
-    </w:p>
-    <w:p>
-      <w:pPr>
-        <w:rPr>
-          <w:sz w:val="24"/>
-          <w:szCs w:val="24"/>
-        </w:rPr>
-      </w:pPr>
-    </w:p>
-    <w:p>
-      <w:pPr>
-        <w:rPr>
-          <w:sz w:val="24"/>
-          <w:szCs w:val="24"/>
-        </w:rPr>
-      </w:pPr>
+          <w:b/>
+          <w:bCs/>
+          <w:sz w:val="24"/>
+          <w:szCs w:val="24"/>
+        </w:rPr>
+      </w:pPr>
+      <w:r>
+        <w:rPr>
+          <w:b/>
+          <w:bCs/>
+          <w:sz w:val="24"/>
+          <w:szCs w:val="24"/>
+        </w:rPr>
+        <w:br w:type="page"/>
+      </w:r>
     </w:p>
     <w:p>
       <w:pPr>
@@ -2965,34 +2650,21 @@
     <w:p>
       <w:pPr>
         <w:rPr>
-          <w:sz w:val="24"/>
-          <w:szCs w:val="24"/>
-        </w:rPr>
-      </w:pPr>
-    </w:p>
-    <w:p>
-      <w:pPr>
-        <w:rPr>
-          <w:sz w:val="24"/>
-          <w:szCs w:val="24"/>
-        </w:rPr>
-      </w:pPr>
-    </w:p>
-    <w:p>
-      <w:pPr>
-        <w:rPr>
-          <w:sz w:val="24"/>
-          <w:szCs w:val="24"/>
-        </w:rPr>
-      </w:pPr>
-    </w:p>
-    <w:p>
-      <w:pPr>
-        <w:rPr>
-          <w:sz w:val="24"/>
-          <w:szCs w:val="24"/>
-        </w:rPr>
-      </w:pPr>
+          <w:b/>
+          <w:bCs/>
+          <w:sz w:val="24"/>
+          <w:szCs w:val="24"/>
+        </w:rPr>
+      </w:pPr>
+      <w:r>
+        <w:rPr>
+          <w:b/>
+          <w:bCs/>
+          <w:sz w:val="24"/>
+          <w:szCs w:val="24"/>
+        </w:rPr>
+        <w:br w:type="page"/>
+      </w:r>
     </w:p>
     <w:p>
       <w:pPr>
@@ -3011,82 +2683,50 @@
           <w:szCs w:val="24"/>
         </w:rPr>
         <w:lastRenderedPageBreak/>
-        <w:t xml:space="preserve">6. Proposition de Partenariat avec </w:t>
-      </w:r>
-      <w:r>
-        <w:rPr>
-          <w:b/>
-          <w:bCs/>
-          <w:sz w:val="24"/>
-          <w:szCs w:val="24"/>
-        </w:rPr>
-        <w:t xml:space="preserve">la </w:t>
-      </w:r>
-      <w:r>
-        <w:rPr>
-          <w:b/>
-          <w:bCs/>
-          <w:sz w:val="24"/>
-          <w:szCs w:val="24"/>
-        </w:rPr>
-        <w:t>FAFA</w:t>
-      </w:r>
-    </w:p>
-    <w:p>
-      <w:pPr>
-        <w:rPr>
-          <w:sz w:val="24"/>
-          <w:szCs w:val="24"/>
-        </w:rPr>
-      </w:pPr>
-      <w:r>
-        <w:rPr>
-          <w:sz w:val="24"/>
-          <w:szCs w:val="24"/>
-        </w:rPr>
-        <w:t xml:space="preserve">Nous proposons une </w:t>
-      </w:r>
-      <w:r>
-        <w:rPr>
-          <w:b/>
-          <w:bCs/>
-          <w:sz w:val="24"/>
-          <w:szCs w:val="24"/>
-        </w:rPr>
-        <w:t xml:space="preserve">collaboration avec </w:t>
-      </w:r>
-      <w:r>
-        <w:rPr>
-          <w:b/>
-          <w:bCs/>
-          <w:sz w:val="24"/>
-          <w:szCs w:val="24"/>
-        </w:rPr>
-        <w:t>la </w:t>
-      </w:r>
-      <w:r>
-        <w:rPr>
-          <w:b/>
-          <w:bCs/>
-          <w:sz w:val="24"/>
-          <w:szCs w:val="24"/>
-        </w:rPr>
-        <w:t xml:space="preserve">FAFA </w:t>
-      </w:r>
-      <w:r>
-        <w:rPr>
-          <w:sz w:val="24"/>
-          <w:szCs w:val="24"/>
-        </w:rPr>
-        <w:t>à travers :</w:t>
-      </w:r>
-    </w:p>
-    <w:p>
-      <w:pPr>
-        <w:numPr>
-          <w:ilvl w:val="0"/>
-          <w:numId w:val="22"/>
-        </w:numPr>
+        <w:t>7</w:t>
+      </w:r>
+      <w:r>
+        <w:rPr>
+          <w:b/>
+          <w:bCs/>
+          <w:sz w:val="24"/>
+          <w:szCs w:val="24"/>
+        </w:rPr>
+        <w:t xml:space="preserve">. Conclusion </w:t>
+      </w:r>
+    </w:p>
+    <w:p>
+      <w:pPr>
+        <w:rPr>
+          <w:sz w:val="24"/>
+          <w:szCs w:val="24"/>
+        </w:rPr>
+      </w:pPr>
+      <w:r>
+        <w:rPr>
+          <w:sz w:val="24"/>
+          <w:szCs w:val="24"/>
+        </w:rPr>
+        <w:t xml:space="preserve">Notre projet ambitionne de moderniser et dynamiser le football amateur en offrant une solution complète de captation et d’analyse vidéo. </w:t>
+      </w:r>
+    </w:p>
+    <w:p>
+      <w:pPr>
+        <w:rPr>
+          <w:sz w:val="24"/>
+          <w:szCs w:val="24"/>
+        </w:rPr>
+      </w:pPr>
+      <w:r>
+        <w:rPr>
+          <w:sz w:val="24"/>
+          <w:szCs w:val="24"/>
+        </w:rPr>
+        <w:t>Nous restons à disposition pour une présentation détaillée et une démonstration de la solution.</w:t>
+      </w:r>
+    </w:p>
+    <w:p>
+      <w:pPr>
         <w:rPr>
           <w:sz w:val="24"/>
           <w:szCs w:val="24"/>
@@ -3098,501 +2738,9 @@
           <w:sz w:val="24"/>
           <w:szCs w:val="24"/>
         </w:rPr>
-        <w:t>🏟️</w:t>
-      </w:r>
-      <w:r>
-        <w:rPr>
-          <w:sz w:val="24"/>
-          <w:szCs w:val="24"/>
-        </w:rPr>
-        <w:t xml:space="preserve"> </w:t>
-      </w:r>
-      <w:r>
-        <w:rPr>
-          <w:b/>
-          <w:bCs/>
-          <w:sz w:val="24"/>
-          <w:szCs w:val="24"/>
-        </w:rPr>
-        <w:t xml:space="preserve">Phase pilote avec 3 à 5 clubs </w:t>
-      </w:r>
-      <w:r>
-        <w:rPr>
-          <w:sz w:val="24"/>
-          <w:szCs w:val="24"/>
-        </w:rPr>
-        <w:t>pour tester la solution.</w:t>
-      </w:r>
-    </w:p>
-    <w:p>
-      <w:pPr>
-        <w:numPr>
-          <w:ilvl w:val="0"/>
-          <w:numId w:val="22"/>
-        </w:numPr>
-        <w:rPr>
-          <w:sz w:val="24"/>
-          <w:szCs w:val="24"/>
-        </w:rPr>
-      </w:pPr>
-      <w:r>
-        <w:rPr>
-          <w:rFonts w:ascii="Segoe UI Emoji" w:hAnsi="Segoe UI Emoji" w:cs="Segoe UI Emoji"/>
-          <w:sz w:val="24"/>
-          <w:szCs w:val="24"/>
-        </w:rPr>
-        <w:t>🤝</w:t>
-      </w:r>
-      <w:r>
-        <w:rPr>
-          <w:b/>
-          <w:bCs/>
-          <w:sz w:val="24"/>
-          <w:szCs w:val="24"/>
-        </w:rPr>
-        <w:t xml:space="preserve"> Faciliter l’adoption de la technologie </w:t>
-      </w:r>
-      <w:r>
-        <w:rPr>
-          <w:sz w:val="24"/>
-          <w:szCs w:val="24"/>
-        </w:rPr>
-        <w:t>auprès des clubs grâce à un accompagnement d</w:t>
-      </w:r>
-      <w:r>
-        <w:rPr>
-          <w:sz w:val="24"/>
-          <w:szCs w:val="24"/>
-        </w:rPr>
-        <w:t xml:space="preserve">e la </w:t>
-      </w:r>
-      <w:r>
-        <w:rPr>
-          <w:sz w:val="24"/>
-          <w:szCs w:val="24"/>
-        </w:rPr>
-        <w:t>FAFA</w:t>
-      </w:r>
-      <w:r>
-        <w:rPr>
-          <w:sz w:val="24"/>
-          <w:szCs w:val="24"/>
-        </w:rPr>
-        <w:t>.</w:t>
-      </w:r>
-    </w:p>
-    <w:p>
-      <w:pPr>
-        <w:numPr>
-          <w:ilvl w:val="0"/>
-          <w:numId w:val="22"/>
-        </w:numPr>
-        <w:rPr>
-          <w:sz w:val="24"/>
-          <w:szCs w:val="24"/>
-        </w:rPr>
-      </w:pPr>
-      <w:r>
-        <w:rPr>
-          <w:rFonts w:ascii="Segoe UI Emoji" w:hAnsi="Segoe UI Emoji" w:cs="Segoe UI Emoji"/>
-          <w:sz w:val="24"/>
-          <w:szCs w:val="24"/>
-        </w:rPr>
-        <w:t>🔍</w:t>
-      </w:r>
-      <w:r>
-        <w:rPr>
-          <w:sz w:val="24"/>
-          <w:szCs w:val="24"/>
-        </w:rPr>
-        <w:t xml:space="preserve"> </w:t>
-      </w:r>
-      <w:r>
-        <w:rPr>
-          <w:b/>
-          <w:bCs/>
-          <w:sz w:val="24"/>
-          <w:szCs w:val="24"/>
-        </w:rPr>
-        <w:t xml:space="preserve">Proposer une offre préférentielle aux clubs affiliés, </w:t>
-      </w:r>
-      <w:r>
-        <w:rPr>
-          <w:sz w:val="24"/>
-          <w:szCs w:val="24"/>
-        </w:rPr>
-        <w:t>afin de leur permettre d’accéder à cette innovation à moindre coût.</w:t>
-      </w:r>
-    </w:p>
-    <w:p>
-      <w:pPr>
-        <w:numPr>
-          <w:ilvl w:val="0"/>
-          <w:numId w:val="22"/>
-        </w:numPr>
-        <w:rPr>
-          <w:b/>
-          <w:bCs/>
-          <w:sz w:val="24"/>
-          <w:szCs w:val="24"/>
-        </w:rPr>
-      </w:pPr>
-      <w:r>
-        <w:rPr>
-          <w:rFonts w:ascii="Segoe UI Emoji" w:hAnsi="Segoe UI Emoji" w:cs="Segoe UI Emoji"/>
-          <w:b/>
-          <w:bCs/>
-          <w:sz w:val="24"/>
-          <w:szCs w:val="24"/>
-        </w:rPr>
         <w:t>⚽</w:t>
       </w:r>
       <w:r>
-        <w:t xml:space="preserve"> </w:t>
-      </w:r>
-      <w:r>
-        <w:rPr>
-          <w:rFonts w:cs="Segoe UI Emoji"/>
-          <w:b/>
-          <w:bCs/>
-          <w:sz w:val="24"/>
-          <w:szCs w:val="24"/>
-        </w:rPr>
-        <w:t xml:space="preserve">Collaborer sur l’intégration des résultats et classements officiels, </w:t>
-      </w:r>
-      <w:r>
-        <w:rPr>
-          <w:rFonts w:cs="Segoe UI Emoji"/>
-          <w:sz w:val="24"/>
-          <w:szCs w:val="24"/>
-        </w:rPr>
-        <w:t>pour que les clubs bénéficient d’un suivi plus précis.</w:t>
-      </w:r>
-    </w:p>
-    <w:p>
-      <w:pPr>
-        <w:numPr>
-          <w:ilvl w:val="0"/>
-          <w:numId w:val="22"/>
-        </w:numPr>
-        <w:rPr>
-          <w:b/>
-          <w:bCs/>
-          <w:sz w:val="24"/>
-          <w:szCs w:val="24"/>
-        </w:rPr>
-      </w:pPr>
-      <w:r>
-        <w:rPr>
-          <w:rFonts w:ascii="Segoe UI Emoji" w:hAnsi="Segoe UI Emoji" w:cs="Segoe UI Emoji"/>
-          <w:sz w:val="24"/>
-          <w:szCs w:val="24"/>
-        </w:rPr>
-        <w:t>📢</w:t>
-      </w:r>
-      <w:r>
-        <w:rPr>
-          <w:b/>
-          <w:bCs/>
-          <w:sz w:val="24"/>
-          <w:szCs w:val="24"/>
-        </w:rPr>
-        <w:t xml:space="preserve"> Bénéficier d’une visibilité commune, </w:t>
-      </w:r>
-      <w:r>
-        <w:rPr>
-          <w:sz w:val="24"/>
-          <w:szCs w:val="24"/>
-        </w:rPr>
-        <w:t>afin de valoriser cette innovation au sein du football amateur.</w:t>
-      </w:r>
-    </w:p>
-    <w:p>
-      <w:pPr>
-        <w:rPr>
-          <w:b/>
-          <w:bCs/>
-          <w:sz w:val="24"/>
-          <w:szCs w:val="24"/>
-        </w:rPr>
-      </w:pPr>
-      <w:r>
-        <w:rPr>
-          <w:b/>
-          <w:bCs/>
-          <w:sz w:val="24"/>
-          <w:szCs w:val="24"/>
-        </w:rPr>
-        <w:t>7</w:t>
-      </w:r>
-      <w:r>
-        <w:rPr>
-          <w:b/>
-          <w:bCs/>
-          <w:sz w:val="24"/>
-          <w:szCs w:val="24"/>
-        </w:rPr>
-        <w:t>. Conclusion &amp; Prochaines Étapes</w:t>
-      </w:r>
-    </w:p>
-    <w:p>
-      <w:pPr>
-        <w:rPr>
-          <w:sz w:val="24"/>
-          <w:szCs w:val="24"/>
-        </w:rPr>
-      </w:pPr>
-      <w:r>
-        <w:rPr>
-          <w:sz w:val="24"/>
-          <w:szCs w:val="24"/>
-        </w:rPr>
-        <w:t xml:space="preserve">Notre projet ambitionne de moderniser et dynamiser le football amateur en offrant une solution complète de captation et d’analyse vidéo. Nous sommes convaincus que ce partenariat avec </w:t>
-      </w:r>
-      <w:r>
-        <w:rPr>
-          <w:sz w:val="24"/>
-          <w:szCs w:val="24"/>
-        </w:rPr>
-        <w:t>la </w:t>
-      </w:r>
-      <w:r>
-        <w:rPr>
-          <w:sz w:val="24"/>
-          <w:szCs w:val="24"/>
-        </w:rPr>
-        <w:t>FAFA</w:t>
-      </w:r>
-      <w:r>
-        <w:rPr>
-          <w:sz w:val="24"/>
-          <w:szCs w:val="24"/>
-        </w:rPr>
-        <w:t xml:space="preserve"> permettra d’apporter une vraie valeur ajoutée aux clubs et aux compétitions locales.</w:t>
-      </w:r>
-    </w:p>
-    <w:p>
-      <w:pPr>
-        <w:rPr>
-          <w:sz w:val="24"/>
-          <w:szCs w:val="24"/>
-        </w:rPr>
-      </w:pPr>
-      <w:r>
-        <w:rPr>
-          <w:sz w:val="24"/>
-          <w:szCs w:val="24"/>
-        </w:rPr>
-        <w:t xml:space="preserve">Prochaines étapes : </w:t>
-      </w:r>
-      <w:r>
-        <w:rPr>
-          <w:sz w:val="24"/>
-          <w:szCs w:val="24"/>
-        </w:rPr>
-        <w:br/>
-      </w:r>
-      <w:r>
-        <w:rPr>
-          <w:rFonts w:ascii="Segoe UI Emoji" w:hAnsi="Segoe UI Emoji" w:cs="Segoe UI Emoji"/>
-          <w:sz w:val="24"/>
-          <w:szCs w:val="24"/>
-        </w:rPr>
-        <w:t>✅</w:t>
-      </w:r>
-      <w:r>
-        <w:rPr>
-          <w:sz w:val="24"/>
-          <w:szCs w:val="24"/>
-        </w:rPr>
-        <w:t xml:space="preserve"> Rencontre avec les repr</w:t>
-      </w:r>
-      <w:r>
-        <w:rPr>
-          <w:rFonts w:ascii="Aptos" w:hAnsi="Aptos" w:cs="Aptos"/>
-          <w:sz w:val="24"/>
-          <w:szCs w:val="24"/>
-        </w:rPr>
-        <w:t>é</w:t>
-      </w:r>
-      <w:r>
-        <w:rPr>
-          <w:sz w:val="24"/>
-          <w:szCs w:val="24"/>
-        </w:rPr>
-        <w:t>sentants d</w:t>
-      </w:r>
-      <w:r>
-        <w:rPr>
-          <w:sz w:val="24"/>
-          <w:szCs w:val="24"/>
-        </w:rPr>
-        <w:t>e la</w:t>
-      </w:r>
-      <w:r>
-        <w:rPr>
-          <w:sz w:val="24"/>
-          <w:szCs w:val="24"/>
-        </w:rPr>
-        <w:t xml:space="preserve"> </w:t>
-      </w:r>
-      <w:r>
-        <w:rPr>
-          <w:sz w:val="24"/>
-          <w:szCs w:val="24"/>
-        </w:rPr>
-        <w:t>FAFA</w:t>
-      </w:r>
-      <w:r>
-        <w:rPr>
-          <w:sz w:val="24"/>
-          <w:szCs w:val="24"/>
-        </w:rPr>
-        <w:t xml:space="preserve"> </w:t>
-      </w:r>
-      <w:r>
-        <w:rPr>
-          <w:sz w:val="24"/>
-          <w:szCs w:val="24"/>
-        </w:rPr>
-        <w:t xml:space="preserve">pour affiner les besoins. </w:t>
-      </w:r>
-      <w:r>
-        <w:rPr>
-          <w:sz w:val="24"/>
-          <w:szCs w:val="24"/>
-        </w:rPr>
-        <w:br/>
-      </w:r>
-      <w:r>
-        <w:rPr>
-          <w:rFonts w:ascii="Segoe UI Emoji" w:hAnsi="Segoe UI Emoji" w:cs="Segoe UI Emoji"/>
-          <w:sz w:val="24"/>
-          <w:szCs w:val="24"/>
-        </w:rPr>
-        <w:t>✅</w:t>
-      </w:r>
-      <w:r>
-        <w:rPr>
-          <w:sz w:val="24"/>
-          <w:szCs w:val="24"/>
-        </w:rPr>
-        <w:t xml:space="preserve"> S</w:t>
-      </w:r>
-      <w:r>
-        <w:rPr>
-          <w:rFonts w:ascii="Aptos" w:hAnsi="Aptos" w:cs="Aptos"/>
-          <w:sz w:val="24"/>
-          <w:szCs w:val="24"/>
-        </w:rPr>
-        <w:t>é</w:t>
-      </w:r>
-      <w:r>
-        <w:rPr>
-          <w:sz w:val="24"/>
-          <w:szCs w:val="24"/>
-        </w:rPr>
-        <w:t xml:space="preserve">lection des clubs pilotes pour la phase de test. </w:t>
-      </w:r>
-      <w:r>
-        <w:rPr>
-          <w:sz w:val="24"/>
-          <w:szCs w:val="24"/>
-        </w:rPr>
-        <w:br/>
-      </w:r>
-      <w:r>
-        <w:rPr>
-          <w:rFonts w:ascii="Segoe UI Emoji" w:hAnsi="Segoe UI Emoji" w:cs="Segoe UI Emoji"/>
-          <w:sz w:val="24"/>
-          <w:szCs w:val="24"/>
-        </w:rPr>
-        <w:t>✅</w:t>
-      </w:r>
-      <w:r>
-        <w:rPr>
-          <w:sz w:val="24"/>
-          <w:szCs w:val="24"/>
-        </w:rPr>
-        <w:t xml:space="preserve"> D</w:t>
-      </w:r>
-      <w:r>
-        <w:rPr>
-          <w:rFonts w:ascii="Aptos" w:hAnsi="Aptos" w:cs="Aptos"/>
-          <w:sz w:val="24"/>
-          <w:szCs w:val="24"/>
-        </w:rPr>
-        <w:t>é</w:t>
-      </w:r>
-      <w:r>
-        <w:rPr>
-          <w:sz w:val="24"/>
-          <w:szCs w:val="24"/>
-        </w:rPr>
-        <w:t xml:space="preserve">ploiement et accompagnement des clubs </w:t>
-      </w:r>
-      <w:r>
-        <w:rPr>
-          <w:rFonts w:ascii="Aptos" w:hAnsi="Aptos" w:cs="Aptos"/>
-          <w:sz w:val="24"/>
-          <w:szCs w:val="24"/>
-        </w:rPr>
-        <w:t>à</w:t>
-      </w:r>
-      <w:r>
-        <w:rPr>
-          <w:sz w:val="24"/>
-          <w:szCs w:val="24"/>
-        </w:rPr>
-        <w:t xml:space="preserve"> l</w:t>
-      </w:r>
-      <w:r>
-        <w:rPr>
-          <w:rFonts w:ascii="Aptos" w:hAnsi="Aptos" w:cs="Aptos"/>
-          <w:sz w:val="24"/>
-          <w:szCs w:val="24"/>
-        </w:rPr>
-        <w:t>’</w:t>
-      </w:r>
-      <w:r>
-        <w:rPr>
-          <w:sz w:val="24"/>
-          <w:szCs w:val="24"/>
-        </w:rPr>
-        <w:t>utilisation de la plateforme.</w:t>
-      </w:r>
-    </w:p>
-    <w:p>
-      <w:pPr>
-        <w:rPr>
-          <w:sz w:val="24"/>
-          <w:szCs w:val="24"/>
-        </w:rPr>
-      </w:pPr>
-      <w:r>
-        <w:rPr>
-          <w:sz w:val="24"/>
-          <w:szCs w:val="24"/>
-        </w:rPr>
-        <w:t>Nous restons à disposition pour une présentation détaillée et une démonstration de la solution.</w:t>
-      </w:r>
-    </w:p>
-    <w:p>
-      <w:pPr>
-        <w:rPr>
-          <w:sz w:val="24"/>
-          <w:szCs w:val="24"/>
-        </w:rPr>
-      </w:pPr>
-      <w:r>
-        <w:rPr>
-          <w:rFonts w:ascii="Segoe UI Emoji" w:hAnsi="Segoe UI Emoji" w:cs="Segoe UI Emoji"/>
-          <w:sz w:val="24"/>
-          <w:szCs w:val="24"/>
-        </w:rPr>
-        <w:t>⚽</w:t>
-      </w:r>
-      <w:r>
         <w:rPr>
           <w:sz w:val="24"/>
           <w:szCs w:val="24"/>
@@ -3607,123 +2755,29 @@
           <w:szCs w:val="24"/>
         </w:rPr>
       </w:pPr>
-    </w:p>
-    <w:p>
-      <w:pPr>
-        <w:rPr>
-          <w:b/>
-          <w:bCs/>
-          <w:sz w:val="24"/>
-          <w:szCs w:val="24"/>
-        </w:rPr>
-      </w:pPr>
-    </w:p>
-    <w:p>
-      <w:pPr>
-        <w:rPr>
-          <w:b/>
-          <w:bCs/>
-          <w:sz w:val="24"/>
-          <w:szCs w:val="24"/>
-        </w:rPr>
-      </w:pPr>
-    </w:p>
-    <w:p>
-      <w:pPr>
-        <w:rPr>
-          <w:b/>
-          <w:bCs/>
-          <w:sz w:val="24"/>
-          <w:szCs w:val="24"/>
-        </w:rPr>
-      </w:pPr>
-    </w:p>
-    <w:p>
-      <w:pPr>
-        <w:rPr>
-          <w:b/>
-          <w:bCs/>
-          <w:sz w:val="24"/>
-          <w:szCs w:val="24"/>
-        </w:rPr>
-      </w:pPr>
-    </w:p>
-    <w:p>
-      <w:pPr>
-        <w:rPr>
-          <w:b/>
-          <w:bCs/>
-          <w:sz w:val="24"/>
-          <w:szCs w:val="24"/>
-        </w:rPr>
-      </w:pPr>
-    </w:p>
-    <w:p>
-      <w:pPr>
-        <w:rPr>
-          <w:b/>
-          <w:bCs/>
-          <w:sz w:val="24"/>
-          <w:szCs w:val="24"/>
-        </w:rPr>
-      </w:pPr>
-    </w:p>
-    <w:p>
-      <w:pPr>
-        <w:rPr>
-          <w:b/>
-          <w:bCs/>
-          <w:sz w:val="24"/>
-          <w:szCs w:val="24"/>
-        </w:rPr>
-      </w:pPr>
-    </w:p>
-    <w:p>
-      <w:pPr>
-        <w:rPr>
-          <w:b/>
-          <w:bCs/>
-          <w:sz w:val="24"/>
-          <w:szCs w:val="24"/>
-        </w:rPr>
-      </w:pPr>
-    </w:p>
-    <w:p>
-      <w:pPr>
-        <w:rPr>
-          <w:b/>
-          <w:bCs/>
-          <w:sz w:val="24"/>
-          <w:szCs w:val="24"/>
-        </w:rPr>
-      </w:pPr>
-    </w:p>
-    <w:p>
-      <w:pPr>
-        <w:rPr>
-          <w:b/>
-          <w:bCs/>
-          <w:sz w:val="24"/>
-          <w:szCs w:val="24"/>
-        </w:rPr>
-      </w:pPr>
-    </w:p>
-    <w:p>
-      <w:pPr>
-        <w:rPr>
-          <w:b/>
-          <w:bCs/>
-          <w:sz w:val="24"/>
-          <w:szCs w:val="24"/>
-        </w:rPr>
-      </w:pPr>
-      <w:r>
-        <w:rPr>
-          <w:b/>
-          <w:bCs/>
-          <w:sz w:val="24"/>
-          <w:szCs w:val="24"/>
-        </w:rPr>
+      <w:r>
+        <w:rPr>
+          <w:sz w:val="24"/>
+          <w:szCs w:val="24"/>
+        </w:rPr>
+        <w:br w:type="page"/>
+      </w:r>
+    </w:p>
+    <w:p>
+      <w:pPr>
+        <w:rPr>
+          <w:sz w:val="24"/>
+          <w:szCs w:val="24"/>
+        </w:rPr>
+      </w:pPr>
+      <w:r>
+        <w:rPr>
+          <w:b/>
+          <w:bCs/>
+          <w:sz w:val="24"/>
+          <w:szCs w:val="24"/>
+        </w:rPr>
+        <w:lastRenderedPageBreak/>
         <w:t>8</w:t>
       </w:r>
       <w:r>
@@ -4413,6 +3467,7 @@
         <w:rPr>
           <w:noProof/>
         </w:rPr>
+        <w:lastRenderedPageBreak/>
         <w:drawing>
           <wp:anchor distT="0" distB="0" distL="114300" distR="114300" simplePos="0" relativeHeight="251669504" behindDoc="1" locked="0" layoutInCell="1" allowOverlap="1" wp14:anchorId="244A6014" wp14:editId="49BB61C2">
             <wp:simplePos x="0" y="0"/>

</xml_diff>